<commit_message>
Docs and fix language of messages
</commit_message>
<xml_diff>
--- a/dizdocs/VKR — копия.docx
+++ b/dizdocs/VKR — копия.docx
@@ -37425,10 +37425,10 @@
       <w:r>
         <w:lastRenderedPageBreak/>
         <w:drawing>
-          <wp:inline distT="0" distB="0" distL="0" distR="0" wp14:anchorId="460DC1B9" wp14:editId="470C2FE6">
-            <wp:extent cx="5579745" cy="3131820"/>
+          <wp:inline distT="0" distB="0" distL="0" distR="0" wp14:anchorId="00419C70" wp14:editId="6589EE72">
+            <wp:extent cx="5579745" cy="3187065"/>
             <wp:effectExtent l="0" t="0" r="0" b="0"/>
-            <wp:docPr id="5" name="Рисунок 5"/>
+            <wp:docPr id="7" name="Рисунок 7"/>
             <wp:cNvGraphicFramePr>
               <a:graphicFrameLocks xmlns:a="http://schemas.openxmlformats.org/drawingml/2006/main" noChangeAspect="1"/>
             </wp:cNvGraphicFramePr>
@@ -37436,7 +37436,7 @@
               <a:graphicData uri="http://schemas.openxmlformats.org/drawingml/2006/picture">
                 <pic:pic xmlns:pic="http://schemas.openxmlformats.org/drawingml/2006/picture">
                   <pic:nvPicPr>
-                    <pic:cNvPr id="0" name="Picture 7"/>
+                    <pic:cNvPr id="0" name="Picture 9"/>
                     <pic:cNvPicPr>
                       <a:picLocks noChangeAspect="1" noChangeArrowheads="1"/>
                     </pic:cNvPicPr>
@@ -37457,7 +37457,7 @@
                   <pic:spPr bwMode="auto">
                     <a:xfrm>
                       <a:off x="0" y="0"/>
-                      <a:ext cx="5579745" cy="3131820"/>
+                      <a:ext cx="5579745" cy="3187065"/>
                     </a:xfrm>
                     <a:prstGeom prst="rect">
                       <a:avLst/>
@@ -37554,7 +37554,10 @@
         <w:t xml:space="preserve"> </w:t>
       </w:r>
       <w:r>
-        <w:t>в пункте 10.</w:t>
+        <w:t xml:space="preserve">в </w:t>
+      </w:r>
+      <w:r>
+        <w:t>элементе интерфейса 15.</w:t>
       </w:r>
     </w:p>
     <w:p>
@@ -37717,11 +37720,2259 @@
         <w:pStyle w:val="4"/>
       </w:pPr>
       <w:r>
-        <w:t>Под интерфейсом редактора располагается общая для всех страниц панель навигации, которая позволяет переключаться между доступными страницами (см. компонент интерфейса 14 на рис. 2.6).</w:t>
-      </w:r>
-      <w:r>
-        <w:t xml:space="preserve"> А также осуществить выход из системы при нажатии клавиши 13.</w:t>
-      </w:r>
+        <w:t>Под интерфейсом редактора располагается общая для всех страниц панель навигации, которая позволяет переключаться между доступными страницами (см. компонент интерфейса 1</w:t>
+      </w:r>
+      <w:r>
+        <w:t>7</w:t>
+      </w:r>
+      <w:r>
+        <w:t xml:space="preserve"> на рис. 2.6).</w:t>
+      </w:r>
+      <w:r>
+        <w:t xml:space="preserve"> А также осуществить выход из системы при нажатии клавиши 1</w:t>
+      </w:r>
+      <w:r>
+        <w:t>8</w:t>
+      </w:r>
+      <w:r>
+        <w:t>.</w:t>
+      </w:r>
+    </w:p>
+    <w:p>
+      <w:pPr>
+        <w:pStyle w:val="4"/>
+      </w:pPr>
+      <w:r>
+        <w:t>С помощью интерфейса навигации (см. рис 2.7) пользователь может открыть меню управления и администрирования. Количество отображаемых элементов интерфейса зависит от роли пользователя. Страница управления для роли «Администратор» приведена на рисунке 2.9.</w:t>
+      </w:r>
+    </w:p>
+    <w:p>
+      <w:pPr>
+        <w:pStyle w:val="61"/>
+      </w:pPr>
+      <w:r>
+        <w:lastRenderedPageBreak/>
+        <w:drawing>
+          <wp:inline distT="0" distB="0" distL="0" distR="0" wp14:anchorId="05671C15" wp14:editId="68E86E7E">
+            <wp:extent cx="5579745" cy="2763520"/>
+            <wp:effectExtent l="0" t="0" r="0" b="0"/>
+            <wp:docPr id="8" name="Рисунок 8"/>
+            <wp:cNvGraphicFramePr>
+              <a:graphicFrameLocks xmlns:a="http://schemas.openxmlformats.org/drawingml/2006/main" noChangeAspect="1"/>
+            </wp:cNvGraphicFramePr>
+            <a:graphic xmlns:a="http://schemas.openxmlformats.org/drawingml/2006/main">
+              <a:graphicData uri="http://schemas.openxmlformats.org/drawingml/2006/picture">
+                <pic:pic xmlns:pic="http://schemas.openxmlformats.org/drawingml/2006/picture">
+                  <pic:nvPicPr>
+                    <pic:cNvPr id="0" name="Picture 11"/>
+                    <pic:cNvPicPr>
+                      <a:picLocks noChangeAspect="1" noChangeArrowheads="1"/>
+                    </pic:cNvPicPr>
+                  </pic:nvPicPr>
+                  <pic:blipFill>
+                    <a:blip r:embed="rId52" cstate="print">
+                      <a:extLst>
+                        <a:ext uri="{28A0092B-C50C-407E-A947-70E740481C1C}">
+                          <a14:useLocalDpi xmlns:a14="http://schemas.microsoft.com/office/drawing/2010/main" val="0"/>
+                        </a:ext>
+                      </a:extLst>
+                    </a:blip>
+                    <a:srcRect/>
+                    <a:stretch>
+                      <a:fillRect/>
+                    </a:stretch>
+                  </pic:blipFill>
+                  <pic:spPr bwMode="auto">
+                    <a:xfrm>
+                      <a:off x="0" y="0"/>
+                      <a:ext cx="5579745" cy="2763520"/>
+                    </a:xfrm>
+                    <a:prstGeom prst="rect">
+                      <a:avLst/>
+                    </a:prstGeom>
+                    <a:noFill/>
+                    <a:ln>
+                      <a:noFill/>
+                    </a:ln>
+                  </pic:spPr>
+                </pic:pic>
+              </a:graphicData>
+            </a:graphic>
+          </wp:inline>
+        </w:drawing>
+      </w:r>
+    </w:p>
+    <w:p>
+      <w:pPr>
+        <w:pStyle w:val="51"/>
+      </w:pPr>
+      <w:r>
+        <w:t>Рисунок 2.</w:t>
+      </w:r>
+      <w:r>
+        <w:t>9</w:t>
+      </w:r>
+      <w:r>
+        <w:t xml:space="preserve"> – </w:t>
+      </w:r>
+      <w:r>
+        <w:t>Страница управления и администрирования</w:t>
+      </w:r>
+    </w:p>
+    <w:p>
+      <w:pPr>
+        <w:pStyle w:val="4"/>
+      </w:pPr>
+      <w:r>
+        <w:t>Каждый пользователь системы может изменять свои персональные данные. Для изменения имени пользователя необходимо нажать клавишу 1. Откроется компонент изменения логина. Аналогично осуществляется взаимодействие с кнопкой 2, которая открывает интерфейс изменения пароля. Вид интерфейсов изменения персональных данных представлен на рисунке 2.10.</w:t>
+      </w:r>
+    </w:p>
+    <w:p>
+      <w:pPr>
+        <w:pStyle w:val="61"/>
+      </w:pPr>
+      <w:r>
+        <w:drawing>
+          <wp:inline distT="0" distB="0" distL="0" distR="0" wp14:anchorId="3364F949" wp14:editId="633074C7">
+            <wp:extent cx="2486261" cy="2036618"/>
+            <wp:effectExtent l="0" t="0" r="0" b="0"/>
+            <wp:docPr id="9" name="Рисунок 9"/>
+            <wp:cNvGraphicFramePr>
+              <a:graphicFrameLocks xmlns:a="http://schemas.openxmlformats.org/drawingml/2006/main" noChangeAspect="1"/>
+            </wp:cNvGraphicFramePr>
+            <a:graphic xmlns:a="http://schemas.openxmlformats.org/drawingml/2006/main">
+              <a:graphicData uri="http://schemas.openxmlformats.org/drawingml/2006/picture">
+                <pic:pic xmlns:pic="http://schemas.openxmlformats.org/drawingml/2006/picture">
+                  <pic:nvPicPr>
+                    <pic:cNvPr id="1" name=""/>
+                    <pic:cNvPicPr/>
+                  </pic:nvPicPr>
+                  <pic:blipFill>
+                    <a:blip r:embed="rId53"/>
+                    <a:stretch>
+                      <a:fillRect/>
+                    </a:stretch>
+                  </pic:blipFill>
+                  <pic:spPr>
+                    <a:xfrm>
+                      <a:off x="0" y="0"/>
+                      <a:ext cx="2491294" cy="2040741"/>
+                    </a:xfrm>
+                    <a:prstGeom prst="rect">
+                      <a:avLst/>
+                    </a:prstGeom>
+                  </pic:spPr>
+                </pic:pic>
+              </a:graphicData>
+            </a:graphic>
+          </wp:inline>
+        </w:drawing>
+      </w:r>
+    </w:p>
+    <w:p>
+      <w:pPr>
+        <w:pStyle w:val="51"/>
+      </w:pPr>
+      <w:r>
+        <w:t>Рисунок 2.</w:t>
+      </w:r>
+      <w:r>
+        <w:t>10</w:t>
+      </w:r>
+      <w:r>
+        <w:t xml:space="preserve"> – </w:t>
+      </w:r>
+      <w:r>
+        <w:t>Интерфейс изменения персональных данных.</w:t>
+      </w:r>
+    </w:p>
+    <w:p>
+      <w:pPr>
+        <w:pStyle w:val="4"/>
+      </w:pPr>
+      <w:r>
+        <w:t>В случае ввода некорректных данных пользователю будет показано информационное сообщение с описанием ошибки и способами устранения, пример представлен на рисунке 2.11.</w:t>
+      </w:r>
+    </w:p>
+    <w:p>
+      <w:pPr>
+        <w:pStyle w:val="61"/>
+      </w:pPr>
+      <w:r>
+        <w:drawing>
+          <wp:inline distT="0" distB="0" distL="0" distR="0" wp14:anchorId="787BEACC" wp14:editId="18B70743">
+            <wp:extent cx="4030806" cy="827079"/>
+            <wp:effectExtent l="0" t="0" r="0" b="0"/>
+            <wp:docPr id="11" name="Рисунок 11"/>
+            <wp:cNvGraphicFramePr>
+              <a:graphicFrameLocks xmlns:a="http://schemas.openxmlformats.org/drawingml/2006/main" noChangeAspect="1"/>
+            </wp:cNvGraphicFramePr>
+            <a:graphic xmlns:a="http://schemas.openxmlformats.org/drawingml/2006/main">
+              <a:graphicData uri="http://schemas.openxmlformats.org/drawingml/2006/picture">
+                <pic:pic xmlns:pic="http://schemas.openxmlformats.org/drawingml/2006/picture">
+                  <pic:nvPicPr>
+                    <pic:cNvPr id="1" name=""/>
+                    <pic:cNvPicPr/>
+                  </pic:nvPicPr>
+                  <pic:blipFill>
+                    <a:blip r:embed="rId54"/>
+                    <a:stretch>
+                      <a:fillRect/>
+                    </a:stretch>
+                  </pic:blipFill>
+                  <pic:spPr>
+                    <a:xfrm>
+                      <a:off x="0" y="0"/>
+                      <a:ext cx="4044935" cy="829978"/>
+                    </a:xfrm>
+                    <a:prstGeom prst="rect">
+                      <a:avLst/>
+                    </a:prstGeom>
+                  </pic:spPr>
+                </pic:pic>
+              </a:graphicData>
+            </a:graphic>
+          </wp:inline>
+        </w:drawing>
+      </w:r>
+    </w:p>
+    <w:p>
+      <w:pPr>
+        <w:pStyle w:val="51"/>
+      </w:pPr>
+      <w:r>
+        <w:lastRenderedPageBreak/>
+        <w:t>Рисунок 2.</w:t>
+      </w:r>
+      <w:r>
+        <w:t>1</w:t>
+      </w:r>
+      <w:r>
+        <w:t xml:space="preserve">1 </w:t>
+      </w:r>
+      <w:r>
+        <w:t xml:space="preserve">– </w:t>
+      </w:r>
+      <w:r>
+        <w:t>Интерфейс изменения персональных данных.</w:t>
+      </w:r>
+    </w:p>
+    <w:p>
+      <w:pPr>
+        <w:pStyle w:val="4"/>
+      </w:pPr>
+      <w:r>
+        <w:t>Пользователь в любой момент может удалить свою учётную запись пользователя. Для этого необходимо нажать клавишу 3. Будет выведено окно подтверждения, где пользователю необходимо решить: готов ли он к удалению своей учётной записи.</w:t>
+      </w:r>
+      <w:r>
+        <w:t xml:space="preserve"> Интерфейс окна подтверждения представлен на рисунке 2.11.</w:t>
+      </w:r>
+    </w:p>
+    <w:p>
+      <w:pPr>
+        <w:pStyle w:val="61"/>
+      </w:pPr>
+      <w:r>
+        <w:drawing>
+          <wp:inline distT="0" distB="0" distL="0" distR="0" wp14:anchorId="06E558FE" wp14:editId="587A8E16">
+            <wp:extent cx="2992582" cy="1179932"/>
+            <wp:effectExtent l="0" t="0" r="0" b="0"/>
+            <wp:docPr id="10" name="Рисунок 10"/>
+            <wp:cNvGraphicFramePr>
+              <a:graphicFrameLocks xmlns:a="http://schemas.openxmlformats.org/drawingml/2006/main" noChangeAspect="1"/>
+            </wp:cNvGraphicFramePr>
+            <a:graphic xmlns:a="http://schemas.openxmlformats.org/drawingml/2006/main">
+              <a:graphicData uri="http://schemas.openxmlformats.org/drawingml/2006/picture">
+                <pic:pic xmlns:pic="http://schemas.openxmlformats.org/drawingml/2006/picture">
+                  <pic:nvPicPr>
+                    <pic:cNvPr id="1" name=""/>
+                    <pic:cNvPicPr/>
+                  </pic:nvPicPr>
+                  <pic:blipFill>
+                    <a:blip r:embed="rId55"/>
+                    <a:stretch>
+                      <a:fillRect/>
+                    </a:stretch>
+                  </pic:blipFill>
+                  <pic:spPr>
+                    <a:xfrm>
+                      <a:off x="0" y="0"/>
+                      <a:ext cx="3001331" cy="1183382"/>
+                    </a:xfrm>
+                    <a:prstGeom prst="rect">
+                      <a:avLst/>
+                    </a:prstGeom>
+                  </pic:spPr>
+                </pic:pic>
+              </a:graphicData>
+            </a:graphic>
+          </wp:inline>
+        </w:drawing>
+      </w:r>
+    </w:p>
+    <w:p>
+      <w:pPr>
+        <w:pStyle w:val="51"/>
+      </w:pPr>
+      <w:r>
+        <w:t>Рисунок 2.</w:t>
+      </w:r>
+      <w:r>
+        <w:t>9</w:t>
+      </w:r>
+      <w:r>
+        <w:t xml:space="preserve"> – </w:t>
+      </w:r>
+      <w:r>
+        <w:t xml:space="preserve">Интерфейс </w:t>
+      </w:r>
+      <w:r>
+        <w:t>окна подтверждения</w:t>
+      </w:r>
+      <w:r>
+        <w:t>.</w:t>
+      </w:r>
+    </w:p>
+    <w:p>
+      <w:pPr>
+        <w:pStyle w:val="4"/>
+      </w:pPr>
+      <w:r>
+        <w:t xml:space="preserve">Элемент </w:t>
+      </w:r>
+      <w:proofErr w:type="gramStart"/>
+      <w:r>
+        <w:t>интерфейса  под</w:t>
+      </w:r>
+      <w:proofErr w:type="gramEnd"/>
+      <w:r>
+        <w:t xml:space="preserve"> номером 4 на рисунке 2.9 виден только кураторам и администраторам. Он содержит Список пользователей системы, Статус: является ли пользователь курируемым для текущей учётной записи. Статус отображается с помощью иконы «Сердце». Если в таблице «Курируемое отношение» существует соответствующая запись, то в компоненте интерфейса под номером 7 будет выведено название для этого отношения, которое пользователь может изменять.</w:t>
+      </w:r>
+    </w:p>
+    <w:p>
+      <w:pPr>
+        <w:pStyle w:val="4"/>
+      </w:pPr>
+      <w:r>
+        <w:t>Пункты интерфейса 8 и 9 для изменения доступным только Администраторам. Куратор видит роль пользователи, но изменить её не может.</w:t>
+      </w:r>
+    </w:p>
+    <w:p>
+      <w:pPr>
+        <w:pStyle w:val="4"/>
+      </w:pPr>
+      <w:r>
+        <w:t>Кнопка удаления пользователя доступна только администратору, перед удалением будет выведено окно подтверждения (см. рис. 2.9).</w:t>
+      </w:r>
+    </w:p>
+    <w:p>
+      <w:pPr>
+        <w:pStyle w:val="4"/>
+      </w:pPr>
+      <w:r>
+        <w:t xml:space="preserve">Интерфейс документации содержит всю необходимую информацию о языке ДРАКОН, способах представления икон и способах трансляции в язык </w:t>
+      </w:r>
+      <w:r>
+        <w:rPr>
+          <w:lang w:val="en-US"/>
+        </w:rPr>
+        <w:t>JavaScript</w:t>
+      </w:r>
+      <w:r>
+        <w:t>. Документация представлена в виде файла</w:t>
+      </w:r>
+      <w:r>
+        <w:t xml:space="preserve"> </w:t>
+      </w:r>
+      <w:r>
+        <w:t>«</w:t>
+      </w:r>
+      <w:r>
+        <w:rPr>
+          <w:lang w:val="en-US"/>
+        </w:rPr>
+        <w:t>Markdown</w:t>
+      </w:r>
+      <w:r>
+        <w:t>», являющийся удобным форматом для представления</w:t>
+      </w:r>
+      <w:r>
+        <w:t xml:space="preserve"> </w:t>
+      </w:r>
+      <w:r>
+        <w:t>документации. Интерфейс документации представлен на рисунке 2.12.</w:t>
+      </w:r>
+    </w:p>
+    <w:p>
+      <w:pPr>
+        <w:pStyle w:val="61"/>
+      </w:pPr>
+      <w:r>
+        <w:lastRenderedPageBreak/>
+        <w:drawing>
+          <wp:inline distT="0" distB="0" distL="0" distR="0" wp14:anchorId="392E6E3C" wp14:editId="760BF0BB">
+            <wp:extent cx="5579745" cy="4019550"/>
+            <wp:effectExtent l="0" t="0" r="0" b="0"/>
+            <wp:docPr id="12" name="Рисунок 12"/>
+            <wp:cNvGraphicFramePr>
+              <a:graphicFrameLocks xmlns:a="http://schemas.openxmlformats.org/drawingml/2006/main" noChangeAspect="1"/>
+            </wp:cNvGraphicFramePr>
+            <a:graphic xmlns:a="http://schemas.openxmlformats.org/drawingml/2006/main">
+              <a:graphicData uri="http://schemas.openxmlformats.org/drawingml/2006/picture">
+                <pic:pic xmlns:pic="http://schemas.openxmlformats.org/drawingml/2006/picture">
+                  <pic:nvPicPr>
+                    <pic:cNvPr id="0" name="Picture 13"/>
+                    <pic:cNvPicPr>
+                      <a:picLocks noChangeAspect="1" noChangeArrowheads="1"/>
+                    </pic:cNvPicPr>
+                  </pic:nvPicPr>
+                  <pic:blipFill>
+                    <a:blip r:embed="rId56">
+                      <a:extLst>
+                        <a:ext uri="{28A0092B-C50C-407E-A947-70E740481C1C}">
+                          <a14:useLocalDpi xmlns:a14="http://schemas.microsoft.com/office/drawing/2010/main" val="0"/>
+                        </a:ext>
+                      </a:extLst>
+                    </a:blip>
+                    <a:srcRect/>
+                    <a:stretch>
+                      <a:fillRect/>
+                    </a:stretch>
+                  </pic:blipFill>
+                  <pic:spPr bwMode="auto">
+                    <a:xfrm>
+                      <a:off x="0" y="0"/>
+                      <a:ext cx="5579745" cy="4019550"/>
+                    </a:xfrm>
+                    <a:prstGeom prst="rect">
+                      <a:avLst/>
+                    </a:prstGeom>
+                    <a:noFill/>
+                    <a:ln>
+                      <a:noFill/>
+                    </a:ln>
+                  </pic:spPr>
+                </pic:pic>
+              </a:graphicData>
+            </a:graphic>
+          </wp:inline>
+        </w:drawing>
+      </w:r>
+    </w:p>
+    <w:p>
+      <w:pPr>
+        <w:pStyle w:val="51"/>
+      </w:pPr>
+      <w:r>
+        <w:t>Рисунок 2.</w:t>
+      </w:r>
+      <w:r>
+        <w:t>13</w:t>
+      </w:r>
+      <w:r>
+        <w:t xml:space="preserve"> – </w:t>
+      </w:r>
+      <w:r>
+        <w:t>Интерфейс</w:t>
+      </w:r>
+      <w:r>
+        <w:t xml:space="preserve"> </w:t>
+      </w:r>
+      <w:r>
+        <w:t>страницы</w:t>
+      </w:r>
+      <w:r>
+        <w:t xml:space="preserve"> </w:t>
+      </w:r>
+      <w:r>
+        <w:t>документации</w:t>
+      </w:r>
+      <w:r>
+        <w:t>.</w:t>
+      </w:r>
+    </w:p>
+    <w:p>
+      <w:pPr>
+        <w:pStyle w:val="4"/>
+      </w:pPr>
+      <w:r>
+        <w:t>Последней ст</w:t>
+      </w:r>
+      <w:r>
+        <w:t>раницей в панели навигации является «О программе», в которой кратко указана информацию о разрабатываемой системе, её разработчике. А также размещена кнопки перехода на страницу с репозиторием проекта на сайте «</w:t>
+      </w:r>
+      <w:proofErr w:type="spellStart"/>
+      <w:r>
+        <w:rPr>
+          <w:lang w:val="en-US"/>
+        </w:rPr>
+        <w:t>Github</w:t>
+      </w:r>
+      <w:proofErr w:type="spellEnd"/>
+      <w:r>
+        <w:t>».</w:t>
+      </w:r>
+    </w:p>
+    <w:p>
+      <w:pPr>
+        <w:pStyle w:val="61"/>
+      </w:pPr>
+      <w:r>
+        <w:drawing>
+          <wp:inline distT="0" distB="0" distL="0" distR="0" wp14:anchorId="607FE620" wp14:editId="3D748B5D">
+            <wp:extent cx="5579745" cy="2068195"/>
+            <wp:effectExtent l="0" t="0" r="0" b="0"/>
+            <wp:docPr id="13" name="Рисунок 13"/>
+            <wp:cNvGraphicFramePr>
+              <a:graphicFrameLocks xmlns:a="http://schemas.openxmlformats.org/drawingml/2006/main" noChangeAspect="1"/>
+            </wp:cNvGraphicFramePr>
+            <a:graphic xmlns:a="http://schemas.openxmlformats.org/drawingml/2006/main">
+              <a:graphicData uri="http://schemas.openxmlformats.org/drawingml/2006/picture">
+                <pic:pic xmlns:pic="http://schemas.openxmlformats.org/drawingml/2006/picture">
+                  <pic:nvPicPr>
+                    <pic:cNvPr id="0" name="Picture 15"/>
+                    <pic:cNvPicPr>
+                      <a:picLocks noChangeAspect="1" noChangeArrowheads="1"/>
+                    </pic:cNvPicPr>
+                  </pic:nvPicPr>
+                  <pic:blipFill>
+                    <a:blip r:embed="rId57" cstate="print">
+                      <a:extLst>
+                        <a:ext uri="{28A0092B-C50C-407E-A947-70E740481C1C}">
+                          <a14:useLocalDpi xmlns:a14="http://schemas.microsoft.com/office/drawing/2010/main" val="0"/>
+                        </a:ext>
+                      </a:extLst>
+                    </a:blip>
+                    <a:srcRect/>
+                    <a:stretch>
+                      <a:fillRect/>
+                    </a:stretch>
+                  </pic:blipFill>
+                  <pic:spPr bwMode="auto">
+                    <a:xfrm>
+                      <a:off x="0" y="0"/>
+                      <a:ext cx="5579745" cy="2068195"/>
+                    </a:xfrm>
+                    <a:prstGeom prst="rect">
+                      <a:avLst/>
+                    </a:prstGeom>
+                    <a:noFill/>
+                    <a:ln>
+                      <a:noFill/>
+                    </a:ln>
+                  </pic:spPr>
+                </pic:pic>
+              </a:graphicData>
+            </a:graphic>
+          </wp:inline>
+        </w:drawing>
+      </w:r>
+    </w:p>
+    <w:p>
+      <w:pPr>
+        <w:pStyle w:val="51"/>
+      </w:pPr>
+      <w:r>
+        <w:t>Рисунок 2.</w:t>
+      </w:r>
+      <w:r>
+        <w:t>13</w:t>
+      </w:r>
+      <w:r>
+        <w:t xml:space="preserve"> – </w:t>
+      </w:r>
+      <w:r>
+        <w:t>Интерфейс</w:t>
+      </w:r>
+      <w:r>
+        <w:t xml:space="preserve"> </w:t>
+      </w:r>
+      <w:r>
+        <w:t>страницы</w:t>
+      </w:r>
+      <w:r>
+        <w:t xml:space="preserve"> </w:t>
+      </w:r>
+      <w:r>
+        <w:t>«О программе»</w:t>
+      </w:r>
+      <w:r>
+        <w:t>.</w:t>
+      </w:r>
+    </w:p>
+    <w:p>
+      <w:pPr>
+        <w:pStyle w:val="4"/>
+      </w:pPr>
+      <w:r>
+        <w:t>При попытке перейти на несуществующую страницу будет отображено уведомление, что страницы не существует. Интерфейс уведомления показан на рисунке 2.14.</w:t>
+      </w:r>
+    </w:p>
+    <w:p>
+      <w:pPr>
+        <w:pStyle w:val="61"/>
+      </w:pPr>
+      <w:r>
+        <w:lastRenderedPageBreak/>
+        <w:drawing>
+          <wp:inline distT="0" distB="0" distL="0" distR="0" wp14:anchorId="5F4E6F65" wp14:editId="5F14633C">
+            <wp:extent cx="3591426" cy="1114581"/>
+            <wp:effectExtent l="0" t="0" r="0" b="9525"/>
+            <wp:docPr id="14" name="Рисунок 14"/>
+            <wp:cNvGraphicFramePr>
+              <a:graphicFrameLocks xmlns:a="http://schemas.openxmlformats.org/drawingml/2006/main" noChangeAspect="1"/>
+            </wp:cNvGraphicFramePr>
+            <a:graphic xmlns:a="http://schemas.openxmlformats.org/drawingml/2006/main">
+              <a:graphicData uri="http://schemas.openxmlformats.org/drawingml/2006/picture">
+                <pic:pic xmlns:pic="http://schemas.openxmlformats.org/drawingml/2006/picture">
+                  <pic:nvPicPr>
+                    <pic:cNvPr id="1" name=""/>
+                    <pic:cNvPicPr/>
+                  </pic:nvPicPr>
+                  <pic:blipFill>
+                    <a:blip r:embed="rId58"/>
+                    <a:stretch>
+                      <a:fillRect/>
+                    </a:stretch>
+                  </pic:blipFill>
+                  <pic:spPr>
+                    <a:xfrm>
+                      <a:off x="0" y="0"/>
+                      <a:ext cx="3591426" cy="1114581"/>
+                    </a:xfrm>
+                    <a:prstGeom prst="rect">
+                      <a:avLst/>
+                    </a:prstGeom>
+                  </pic:spPr>
+                </pic:pic>
+              </a:graphicData>
+            </a:graphic>
+          </wp:inline>
+        </w:drawing>
+      </w:r>
+    </w:p>
+    <w:p>
+      <w:pPr>
+        <w:pStyle w:val="51"/>
+      </w:pPr>
+      <w:r>
+        <w:t>Рисунок 2.</w:t>
+      </w:r>
+      <w:r>
+        <w:t>13</w:t>
+      </w:r>
+      <w:r>
+        <w:t xml:space="preserve"> – </w:t>
+      </w:r>
+      <w:r>
+        <w:t>интерфейс страницы «Не найдено»</w:t>
+      </w:r>
+    </w:p>
+    <w:p>
+      <w:pPr>
+        <w:pStyle w:val="2"/>
+      </w:pPr>
+      <w:r>
+        <w:t xml:space="preserve"> Сообщения системы</w:t>
+      </w:r>
+    </w:p>
+    <w:p>
+      <w:pPr>
+        <w:pStyle w:val="4"/>
+      </w:pPr>
+      <w:r>
+        <w:t>ИС осуществляет общение с пользователем с помощью информационных сообщений. Все ошибки отображаются в виде всплывающих сообщений, в которых сообщается вся требуемая информация для пользователя, исключая технические подробности.</w:t>
+      </w:r>
+    </w:p>
+    <w:p>
+      <w:pPr>
+        <w:pStyle w:val="4"/>
+      </w:pPr>
+      <w:r>
+        <w:t>В таблице 2.</w:t>
+      </w:r>
+      <w:r>
+        <w:t>21</w:t>
+      </w:r>
+      <w:r>
+        <w:t xml:space="preserve"> </w:t>
+      </w:r>
+      <w:r>
+        <w:t>приведены все основные сообщения системы.</w:t>
+      </w:r>
+    </w:p>
+    <w:p>
+      <w:pPr>
+        <w:pStyle w:val="4"/>
+        <w:ind w:firstLine="0"/>
+      </w:pPr>
+      <w:r>
+        <w:t>Таблица 2.</w:t>
+      </w:r>
+      <w:r>
+        <w:t>21</w:t>
+      </w:r>
+      <w:r>
+        <w:t xml:space="preserve"> – сообщения системы</w:t>
+      </w:r>
+    </w:p>
+    <w:tbl>
+      <w:tblPr>
+        <w:tblW w:w="8789" w:type="dxa"/>
+        <w:tblBorders>
+          <w:top w:val="single" w:sz="4" w:space="0" w:color="000000"/>
+          <w:left w:val="single" w:sz="4" w:space="0" w:color="000000"/>
+          <w:bottom w:val="single" w:sz="4" w:space="0" w:color="000000"/>
+          <w:right w:val="single" w:sz="4" w:space="0" w:color="000000"/>
+          <w:insideH w:val="single" w:sz="4" w:space="0" w:color="000000"/>
+          <w:insideV w:val="single" w:sz="4" w:space="0" w:color="000000"/>
+        </w:tblBorders>
+        <w:tblLook w:val="04A0" w:firstRow="1" w:lastRow="0" w:firstColumn="1" w:lastColumn="0" w:noHBand="0" w:noVBand="1"/>
+      </w:tblPr>
+      <w:tblGrid>
+        <w:gridCol w:w="458"/>
+        <w:gridCol w:w="3491"/>
+        <w:gridCol w:w="4840"/>
+      </w:tblGrid>
+      <w:tr>
+        <w:tc>
+          <w:tcPr>
+            <w:tcW w:w="458" w:type="dxa"/>
+            <w:shd w:val="clear" w:color="auto" w:fill="auto"/>
+          </w:tcPr>
+          <w:p>
+            <w:pPr>
+              <w:widowControl w:val="0"/>
+              <w:spacing w:line="360" w:lineRule="auto"/>
+              <w:jc w:val="center"/>
+              <w:rPr>
+                <w:b/>
+                <w:bCs/>
+                <w:color w:val="000000"/>
+              </w:rPr>
+            </w:pPr>
+            <w:r>
+              <w:rPr>
+                <w:b/>
+                <w:bCs/>
+                <w:color w:val="000000"/>
+              </w:rPr>
+              <w:t>№</w:t>
+            </w:r>
+          </w:p>
+        </w:tc>
+        <w:tc>
+          <w:tcPr>
+            <w:tcW w:w="3491" w:type="dxa"/>
+            <w:shd w:val="clear" w:color="auto" w:fill="auto"/>
+          </w:tcPr>
+          <w:p>
+            <w:pPr>
+              <w:widowControl w:val="0"/>
+              <w:spacing w:line="360" w:lineRule="auto"/>
+              <w:jc w:val="center"/>
+              <w:rPr>
+                <w:b/>
+                <w:bCs/>
+                <w:color w:val="000000"/>
+              </w:rPr>
+            </w:pPr>
+            <w:r>
+              <w:rPr>
+                <w:b/>
+                <w:bCs/>
+                <w:color w:val="000000"/>
+              </w:rPr>
+              <w:t>Сообщение системы</w:t>
+            </w:r>
+          </w:p>
+        </w:tc>
+        <w:tc>
+          <w:tcPr>
+            <w:tcW w:w="4840" w:type="dxa"/>
+            <w:shd w:val="clear" w:color="auto" w:fill="auto"/>
+          </w:tcPr>
+          <w:p>
+            <w:pPr>
+              <w:widowControl w:val="0"/>
+              <w:spacing w:line="360" w:lineRule="auto"/>
+              <w:jc w:val="center"/>
+              <w:rPr>
+                <w:b/>
+                <w:bCs/>
+                <w:color w:val="000000"/>
+              </w:rPr>
+            </w:pPr>
+            <w:r>
+              <w:rPr>
+                <w:b/>
+                <w:bCs/>
+                <w:color w:val="000000"/>
+              </w:rPr>
+              <w:t>Описание</w:t>
+            </w:r>
+          </w:p>
+        </w:tc>
+      </w:tr>
+      <w:tr>
+        <w:tc>
+          <w:tcPr>
+            <w:tcW w:w="458" w:type="dxa"/>
+            <w:shd w:val="clear" w:color="auto" w:fill="auto"/>
+          </w:tcPr>
+          <w:p>
+            <w:pPr>
+              <w:widowControl w:val="0"/>
+              <w:spacing w:line="360" w:lineRule="auto"/>
+              <w:jc w:val="both"/>
+              <w:rPr>
+                <w:color w:val="000000"/>
+              </w:rPr>
+            </w:pPr>
+            <w:r>
+              <w:rPr>
+                <w:color w:val="000000"/>
+              </w:rPr>
+              <w:t>1</w:t>
+            </w:r>
+          </w:p>
+        </w:tc>
+        <w:tc>
+          <w:tcPr>
+            <w:tcW w:w="3491" w:type="dxa"/>
+            <w:shd w:val="clear" w:color="auto" w:fill="auto"/>
+          </w:tcPr>
+          <w:p>
+            <w:pPr>
+              <w:widowControl w:val="0"/>
+              <w:spacing w:line="360" w:lineRule="auto"/>
+              <w:jc w:val="both"/>
+              <w:rPr>
+                <w:color w:val="000000"/>
+              </w:rPr>
+            </w:pPr>
+            <w:r>
+              <w:rPr>
+                <w:color w:val="000000"/>
+              </w:rPr>
+              <w:t>Нет ответа от сервера</w:t>
+            </w:r>
+          </w:p>
+        </w:tc>
+        <w:tc>
+          <w:tcPr>
+            <w:tcW w:w="4840" w:type="dxa"/>
+            <w:shd w:val="clear" w:color="auto" w:fill="auto"/>
+          </w:tcPr>
+          <w:p>
+            <w:pPr>
+              <w:widowControl w:val="0"/>
+              <w:spacing w:line="360" w:lineRule="auto"/>
+              <w:jc w:val="both"/>
+              <w:rPr>
+                <w:color w:val="000000"/>
+              </w:rPr>
+            </w:pPr>
+            <w:r>
+              <w:rPr>
+                <w:color w:val="000000"/>
+              </w:rPr>
+              <w:t>Сервер недоступен</w:t>
+            </w:r>
+          </w:p>
+        </w:tc>
+      </w:tr>
+      <w:tr>
+        <w:tc>
+          <w:tcPr>
+            <w:tcW w:w="458" w:type="dxa"/>
+            <w:shd w:val="clear" w:color="auto" w:fill="auto"/>
+          </w:tcPr>
+          <w:p>
+            <w:pPr>
+              <w:widowControl w:val="0"/>
+              <w:spacing w:line="360" w:lineRule="auto"/>
+              <w:jc w:val="both"/>
+              <w:rPr>
+                <w:color w:val="000000"/>
+              </w:rPr>
+            </w:pPr>
+            <w:r>
+              <w:rPr>
+                <w:color w:val="000000"/>
+              </w:rPr>
+              <w:t>2</w:t>
+            </w:r>
+          </w:p>
+        </w:tc>
+        <w:tc>
+          <w:tcPr>
+            <w:tcW w:w="3491" w:type="dxa"/>
+            <w:shd w:val="clear" w:color="auto" w:fill="auto"/>
+          </w:tcPr>
+          <w:p>
+            <w:pPr>
+              <w:widowControl w:val="0"/>
+              <w:spacing w:line="360" w:lineRule="auto"/>
+              <w:jc w:val="both"/>
+              <w:rPr>
+                <w:color w:val="000000"/>
+              </w:rPr>
+            </w:pPr>
+            <w:r>
+              <w:rPr>
+                <w:color w:val="000000"/>
+              </w:rPr>
+              <w:t>Пароли не совпадают</w:t>
+            </w:r>
+            <w:r>
+              <w:rPr>
+                <w:color w:val="000000"/>
+              </w:rPr>
+              <w:t xml:space="preserve">. </w:t>
+            </w:r>
+            <w:r>
+              <w:rPr>
+                <w:color w:val="000000"/>
+              </w:rPr>
+              <w:t>Повторите пароль в соответс</w:t>
+            </w:r>
+            <w:r>
+              <w:rPr>
+                <w:color w:val="000000"/>
+              </w:rPr>
+              <w:t>тв</w:t>
+            </w:r>
+            <w:r>
+              <w:rPr>
+                <w:color w:val="000000"/>
+              </w:rPr>
+              <w:t>ующем поле ввода.</w:t>
+            </w:r>
+          </w:p>
+        </w:tc>
+        <w:tc>
+          <w:tcPr>
+            <w:tcW w:w="4840" w:type="dxa"/>
+            <w:shd w:val="clear" w:color="auto" w:fill="auto"/>
+          </w:tcPr>
+          <w:p>
+            <w:pPr>
+              <w:widowControl w:val="0"/>
+              <w:spacing w:line="360" w:lineRule="auto"/>
+              <w:jc w:val="both"/>
+              <w:rPr>
+                <w:color w:val="000000"/>
+              </w:rPr>
+            </w:pPr>
+            <w:r>
+              <w:rPr>
+                <w:color w:val="000000"/>
+              </w:rPr>
+              <w:t>Пользователь не смог продублировать придуманный пароль в интерфейсе регистрации</w:t>
+            </w:r>
+          </w:p>
+        </w:tc>
+      </w:tr>
+      <w:tr>
+        <w:tc>
+          <w:tcPr>
+            <w:tcW w:w="458" w:type="dxa"/>
+            <w:shd w:val="clear" w:color="auto" w:fill="auto"/>
+          </w:tcPr>
+          <w:p>
+            <w:pPr>
+              <w:widowControl w:val="0"/>
+              <w:spacing w:line="360" w:lineRule="auto"/>
+              <w:jc w:val="both"/>
+              <w:rPr>
+                <w:color w:val="000000"/>
+              </w:rPr>
+            </w:pPr>
+            <w:r>
+              <w:rPr>
+                <w:color w:val="000000"/>
+              </w:rPr>
+              <w:t>3</w:t>
+            </w:r>
+          </w:p>
+        </w:tc>
+        <w:tc>
+          <w:tcPr>
+            <w:tcW w:w="3491" w:type="dxa"/>
+            <w:shd w:val="clear" w:color="auto" w:fill="auto"/>
+          </w:tcPr>
+          <w:p>
+            <w:pPr>
+              <w:widowControl w:val="0"/>
+              <w:spacing w:line="360" w:lineRule="auto"/>
+              <w:jc w:val="both"/>
+              <w:rPr>
+                <w:color w:val="000000"/>
+              </w:rPr>
+            </w:pPr>
+            <w:r>
+              <w:rPr>
+                <w:color w:val="000000"/>
+              </w:rPr>
+              <w:t>Удалить аккаунт?</w:t>
+            </w:r>
+            <w:r>
+              <w:rPr>
+                <w:color w:val="000000"/>
+              </w:rPr>
+              <w:t xml:space="preserve"> </w:t>
+            </w:r>
+            <w:r>
+              <w:rPr>
+                <w:color w:val="000000"/>
+              </w:rPr>
+              <w:t>Это действие впоследствии отменить невозможно!</w:t>
+            </w:r>
+          </w:p>
+        </w:tc>
+        <w:tc>
+          <w:tcPr>
+            <w:tcW w:w="4840" w:type="dxa"/>
+            <w:shd w:val="clear" w:color="auto" w:fill="auto"/>
+          </w:tcPr>
+          <w:p>
+            <w:pPr>
+              <w:widowControl w:val="0"/>
+              <w:spacing w:line="360" w:lineRule="auto"/>
+              <w:jc w:val="both"/>
+              <w:rPr>
+                <w:color w:val="000000"/>
+              </w:rPr>
+            </w:pPr>
+            <w:r>
+              <w:rPr>
+                <w:color w:val="000000"/>
+              </w:rPr>
+              <w:t>Пользователь удаляет учетную запись. Требуется подтверждение</w:t>
+            </w:r>
+          </w:p>
+        </w:tc>
+      </w:tr>
+      <w:tr>
+        <w:tc>
+          <w:tcPr>
+            <w:tcW w:w="458" w:type="dxa"/>
+            <w:shd w:val="clear" w:color="auto" w:fill="auto"/>
+          </w:tcPr>
+          <w:p>
+            <w:pPr>
+              <w:widowControl w:val="0"/>
+              <w:spacing w:line="360" w:lineRule="auto"/>
+              <w:jc w:val="both"/>
+              <w:rPr>
+                <w:color w:val="000000"/>
+              </w:rPr>
+            </w:pPr>
+            <w:r>
+              <w:rPr>
+                <w:color w:val="000000"/>
+              </w:rPr>
+              <w:t>4</w:t>
+            </w:r>
+          </w:p>
+        </w:tc>
+        <w:tc>
+          <w:tcPr>
+            <w:tcW w:w="3491" w:type="dxa"/>
+            <w:shd w:val="clear" w:color="auto" w:fill="auto"/>
+          </w:tcPr>
+          <w:p>
+            <w:pPr>
+              <w:widowControl w:val="0"/>
+              <w:spacing w:line="360" w:lineRule="auto"/>
+              <w:jc w:val="both"/>
+              <w:rPr>
+                <w:color w:val="000000"/>
+              </w:rPr>
+            </w:pPr>
+            <w:r>
+              <w:rPr>
+                <w:color w:val="000000"/>
+              </w:rPr>
+              <w:t>Имя пользователя успешно изменено!</w:t>
+            </w:r>
+          </w:p>
+        </w:tc>
+        <w:tc>
+          <w:tcPr>
+            <w:tcW w:w="4840" w:type="dxa"/>
+            <w:shd w:val="clear" w:color="auto" w:fill="auto"/>
+          </w:tcPr>
+          <w:p>
+            <w:pPr>
+              <w:widowControl w:val="0"/>
+              <w:spacing w:line="360" w:lineRule="auto"/>
+              <w:jc w:val="both"/>
+              <w:rPr>
+                <w:color w:val="000000"/>
+              </w:rPr>
+            </w:pPr>
+            <w:r>
+              <w:rPr>
+                <w:color w:val="000000"/>
+              </w:rPr>
+              <w:t>Пользователь изменил логин учётной записи</w:t>
+            </w:r>
+          </w:p>
+        </w:tc>
+      </w:tr>
+      <w:tr>
+        <w:tc>
+          <w:tcPr>
+            <w:tcW w:w="458" w:type="dxa"/>
+            <w:shd w:val="clear" w:color="auto" w:fill="auto"/>
+          </w:tcPr>
+          <w:p>
+            <w:pPr>
+              <w:widowControl w:val="0"/>
+              <w:spacing w:line="360" w:lineRule="auto"/>
+              <w:jc w:val="both"/>
+              <w:rPr>
+                <w:color w:val="000000"/>
+              </w:rPr>
+            </w:pPr>
+            <w:r>
+              <w:rPr>
+                <w:color w:val="000000"/>
+              </w:rPr>
+              <w:t>5</w:t>
+            </w:r>
+          </w:p>
+        </w:tc>
+        <w:tc>
+          <w:tcPr>
+            <w:tcW w:w="3491" w:type="dxa"/>
+            <w:shd w:val="clear" w:color="auto" w:fill="auto"/>
+          </w:tcPr>
+          <w:p>
+            <w:pPr>
+              <w:widowControl w:val="0"/>
+              <w:spacing w:line="360" w:lineRule="auto"/>
+              <w:jc w:val="both"/>
+              <w:rPr>
+                <w:color w:val="000000"/>
+                <w:lang w:val="en-US"/>
+              </w:rPr>
+            </w:pPr>
+            <w:r>
+              <w:rPr>
+                <w:color w:val="000000"/>
+              </w:rPr>
+              <w:t>Проверьте ввод! Старое имя введено некорректно!</w:t>
+            </w:r>
+          </w:p>
+        </w:tc>
+        <w:tc>
+          <w:tcPr>
+            <w:tcW w:w="4840" w:type="dxa"/>
+            <w:shd w:val="clear" w:color="auto" w:fill="auto"/>
+          </w:tcPr>
+          <w:p>
+            <w:pPr>
+              <w:widowControl w:val="0"/>
+              <w:spacing w:line="360" w:lineRule="auto"/>
+              <w:jc w:val="both"/>
+              <w:rPr>
+                <w:color w:val="000000"/>
+              </w:rPr>
+            </w:pPr>
+            <w:r>
+              <w:rPr>
+                <w:color w:val="000000"/>
+              </w:rPr>
+              <w:t>Введенное имя не совпадает с именем пользователя</w:t>
+            </w:r>
+          </w:p>
+        </w:tc>
+      </w:tr>
+      <w:tr>
+        <w:tc>
+          <w:tcPr>
+            <w:tcW w:w="458" w:type="dxa"/>
+            <w:shd w:val="clear" w:color="auto" w:fill="auto"/>
+          </w:tcPr>
+          <w:p>
+            <w:pPr>
+              <w:widowControl w:val="0"/>
+              <w:spacing w:line="360" w:lineRule="auto"/>
+              <w:jc w:val="both"/>
+              <w:rPr>
+                <w:color w:val="000000"/>
+              </w:rPr>
+            </w:pPr>
+            <w:r>
+              <w:rPr>
+                <w:color w:val="000000"/>
+              </w:rPr>
+              <w:t>6</w:t>
+            </w:r>
+          </w:p>
+        </w:tc>
+        <w:tc>
+          <w:tcPr>
+            <w:tcW w:w="3491" w:type="dxa"/>
+            <w:shd w:val="clear" w:color="auto" w:fill="auto"/>
+          </w:tcPr>
+          <w:p>
+            <w:pPr>
+              <w:widowControl w:val="0"/>
+              <w:spacing w:line="360" w:lineRule="auto"/>
+              <w:jc w:val="both"/>
+              <w:rPr>
+                <w:color w:val="000000"/>
+              </w:rPr>
+            </w:pPr>
+            <w:r>
+              <w:rPr>
+                <w:color w:val="000000"/>
+              </w:rPr>
+              <w:t>Имя пользователя должно состоять из букв</w:t>
+            </w:r>
+            <w:r>
+              <w:rPr>
+                <w:color w:val="000000"/>
+              </w:rPr>
+              <w:t xml:space="preserve"> латинского и кириллического</w:t>
+            </w:r>
+            <w:r>
+              <w:rPr>
+                <w:color w:val="000000"/>
+              </w:rPr>
+              <w:t xml:space="preserve"> алфавита, цифр и знака "_"</w:t>
+            </w:r>
+          </w:p>
+        </w:tc>
+        <w:tc>
+          <w:tcPr>
+            <w:tcW w:w="4840" w:type="dxa"/>
+            <w:shd w:val="clear" w:color="auto" w:fill="auto"/>
+          </w:tcPr>
+          <w:p>
+            <w:pPr>
+              <w:widowControl w:val="0"/>
+              <w:spacing w:line="360" w:lineRule="auto"/>
+              <w:jc w:val="both"/>
+              <w:rPr>
+                <w:color w:val="000000"/>
+              </w:rPr>
+            </w:pPr>
+            <w:r>
+              <w:rPr>
+                <w:color w:val="000000"/>
+              </w:rPr>
+              <w:t>Имя пользователя содержит запрещенные символы</w:t>
+            </w:r>
+          </w:p>
+        </w:tc>
+      </w:tr>
+      <w:tr>
+        <w:tc>
+          <w:tcPr>
+            <w:tcW w:w="458" w:type="dxa"/>
+            <w:shd w:val="clear" w:color="auto" w:fill="auto"/>
+          </w:tcPr>
+          <w:p>
+            <w:pPr>
+              <w:widowControl w:val="0"/>
+              <w:spacing w:line="360" w:lineRule="auto"/>
+              <w:jc w:val="both"/>
+              <w:rPr>
+                <w:color w:val="000000"/>
+              </w:rPr>
+            </w:pPr>
+            <w:r>
+              <w:rPr>
+                <w:color w:val="000000"/>
+              </w:rPr>
+              <w:t>7</w:t>
+            </w:r>
+          </w:p>
+        </w:tc>
+        <w:tc>
+          <w:tcPr>
+            <w:tcW w:w="3491" w:type="dxa"/>
+            <w:shd w:val="clear" w:color="auto" w:fill="auto"/>
+          </w:tcPr>
+          <w:p>
+            <w:pPr>
+              <w:widowControl w:val="0"/>
+              <w:spacing w:line="360" w:lineRule="auto"/>
+              <w:jc w:val="both"/>
+              <w:rPr>
+                <w:color w:val="000000"/>
+              </w:rPr>
+            </w:pPr>
+            <w:r>
+              <w:rPr>
+                <w:color w:val="000000"/>
+              </w:rPr>
+              <w:t>Поля пароля не должны быть пустыми</w:t>
+            </w:r>
+          </w:p>
+        </w:tc>
+        <w:tc>
+          <w:tcPr>
+            <w:tcW w:w="4840" w:type="dxa"/>
+            <w:shd w:val="clear" w:color="auto" w:fill="auto"/>
+          </w:tcPr>
+          <w:p>
+            <w:pPr>
+              <w:widowControl w:val="0"/>
+              <w:spacing w:line="360" w:lineRule="auto"/>
+              <w:jc w:val="both"/>
+              <w:rPr>
+                <w:color w:val="000000"/>
+              </w:rPr>
+            </w:pPr>
+            <w:r>
+              <w:rPr>
+                <w:color w:val="000000"/>
+              </w:rPr>
+              <w:t>Пользователь не ввел пароль в интерфейсе регистрации или в интерфейсе смены пароля</w:t>
+            </w:r>
+          </w:p>
+        </w:tc>
+      </w:tr>
+      <w:tr>
+        <w:tc>
+          <w:tcPr>
+            <w:tcW w:w="458" w:type="dxa"/>
+            <w:shd w:val="clear" w:color="auto" w:fill="auto"/>
+          </w:tcPr>
+          <w:p>
+            <w:pPr>
+              <w:widowControl w:val="0"/>
+              <w:spacing w:line="360" w:lineRule="auto"/>
+              <w:jc w:val="both"/>
+              <w:rPr>
+                <w:color w:val="000000"/>
+              </w:rPr>
+            </w:pPr>
+            <w:r>
+              <w:rPr>
+                <w:color w:val="000000"/>
+              </w:rPr>
+              <w:t>8</w:t>
+            </w:r>
+          </w:p>
+        </w:tc>
+        <w:tc>
+          <w:tcPr>
+            <w:tcW w:w="3491" w:type="dxa"/>
+            <w:shd w:val="clear" w:color="auto" w:fill="auto"/>
+          </w:tcPr>
+          <w:p>
+            <w:pPr>
+              <w:widowControl w:val="0"/>
+              <w:spacing w:line="360" w:lineRule="auto"/>
+              <w:jc w:val="both"/>
+              <w:rPr>
+                <w:color w:val="000000"/>
+              </w:rPr>
+            </w:pPr>
+            <w:r>
+              <w:rPr>
+                <w:color w:val="000000"/>
+              </w:rPr>
+              <w:t>Текущий пароль введен неверно</w:t>
+            </w:r>
+          </w:p>
+        </w:tc>
+        <w:tc>
+          <w:tcPr>
+            <w:tcW w:w="4840" w:type="dxa"/>
+            <w:shd w:val="clear" w:color="auto" w:fill="auto"/>
+          </w:tcPr>
+          <w:p>
+            <w:pPr>
+              <w:widowControl w:val="0"/>
+              <w:spacing w:line="360" w:lineRule="auto"/>
+              <w:jc w:val="both"/>
+              <w:rPr>
+                <w:color w:val="000000"/>
+              </w:rPr>
+            </w:pPr>
+            <w:r>
+              <w:rPr>
+                <w:color w:val="000000"/>
+              </w:rPr>
+              <w:t>Пароль от учётной записи введен неверно в интерфейсе смены пароля</w:t>
+            </w:r>
+          </w:p>
+        </w:tc>
+      </w:tr>
+      <w:tr>
+        <w:tc>
+          <w:tcPr>
+            <w:tcW w:w="458" w:type="dxa"/>
+            <w:shd w:val="clear" w:color="auto" w:fill="auto"/>
+          </w:tcPr>
+          <w:p>
+            <w:pPr>
+              <w:widowControl w:val="0"/>
+              <w:spacing w:line="360" w:lineRule="auto"/>
+              <w:jc w:val="both"/>
+              <w:rPr>
+                <w:color w:val="000000"/>
+              </w:rPr>
+            </w:pPr>
+            <w:r>
+              <w:rPr>
+                <w:color w:val="000000"/>
+              </w:rPr>
+              <w:lastRenderedPageBreak/>
+              <w:t>9</w:t>
+            </w:r>
+          </w:p>
+        </w:tc>
+        <w:tc>
+          <w:tcPr>
+            <w:tcW w:w="3491" w:type="dxa"/>
+            <w:shd w:val="clear" w:color="auto" w:fill="auto"/>
+          </w:tcPr>
+          <w:p>
+            <w:pPr>
+              <w:widowControl w:val="0"/>
+              <w:spacing w:line="360" w:lineRule="auto"/>
+              <w:jc w:val="both"/>
+              <w:rPr>
+                <w:color w:val="000000"/>
+                <w:lang w:val="en-US"/>
+              </w:rPr>
+            </w:pPr>
+            <w:proofErr w:type="spellStart"/>
+            <w:r>
+              <w:rPr>
+                <w:color w:val="000000"/>
+                <w:lang w:val="en-US"/>
+              </w:rPr>
+              <w:t>Пароль</w:t>
+            </w:r>
+            <w:proofErr w:type="spellEnd"/>
+            <w:r>
+              <w:rPr>
+                <w:color w:val="000000"/>
+                <w:lang w:val="en-US"/>
+              </w:rPr>
+              <w:t xml:space="preserve"> </w:t>
+            </w:r>
+            <w:proofErr w:type="spellStart"/>
+            <w:r>
+              <w:rPr>
+                <w:color w:val="000000"/>
+                <w:lang w:val="en-US"/>
+              </w:rPr>
+              <w:t>успешно</w:t>
+            </w:r>
+            <w:proofErr w:type="spellEnd"/>
+            <w:r>
+              <w:rPr>
+                <w:color w:val="000000"/>
+                <w:lang w:val="en-US"/>
+              </w:rPr>
+              <w:t xml:space="preserve"> </w:t>
+            </w:r>
+            <w:proofErr w:type="spellStart"/>
+            <w:r>
+              <w:rPr>
+                <w:color w:val="000000"/>
+                <w:lang w:val="en-US"/>
+              </w:rPr>
+              <w:t>изменен</w:t>
+            </w:r>
+            <w:proofErr w:type="spellEnd"/>
+          </w:p>
+        </w:tc>
+        <w:tc>
+          <w:tcPr>
+            <w:tcW w:w="4840" w:type="dxa"/>
+            <w:shd w:val="clear" w:color="auto" w:fill="auto"/>
+          </w:tcPr>
+          <w:p>
+            <w:pPr>
+              <w:widowControl w:val="0"/>
+              <w:spacing w:line="360" w:lineRule="auto"/>
+              <w:jc w:val="both"/>
+              <w:rPr>
+                <w:color w:val="000000"/>
+              </w:rPr>
+            </w:pPr>
+            <w:r>
+              <w:rPr>
+                <w:color w:val="000000"/>
+              </w:rPr>
+              <w:t>Пароль пользователя успешно изменен на новый</w:t>
+            </w:r>
+          </w:p>
+        </w:tc>
+      </w:tr>
+      <w:tr>
+        <w:tc>
+          <w:tcPr>
+            <w:tcW w:w="458" w:type="dxa"/>
+            <w:shd w:val="clear" w:color="auto" w:fill="auto"/>
+          </w:tcPr>
+          <w:p>
+            <w:pPr>
+              <w:widowControl w:val="0"/>
+              <w:spacing w:line="360" w:lineRule="auto"/>
+              <w:jc w:val="both"/>
+              <w:rPr>
+                <w:color w:val="000000"/>
+              </w:rPr>
+            </w:pPr>
+            <w:r>
+              <w:rPr>
+                <w:color w:val="000000"/>
+              </w:rPr>
+              <w:t>10</w:t>
+            </w:r>
+          </w:p>
+        </w:tc>
+        <w:tc>
+          <w:tcPr>
+            <w:tcW w:w="3491" w:type="dxa"/>
+            <w:shd w:val="clear" w:color="auto" w:fill="auto"/>
+          </w:tcPr>
+          <w:p>
+            <w:pPr>
+              <w:widowControl w:val="0"/>
+              <w:spacing w:line="360" w:lineRule="auto"/>
+              <w:jc w:val="both"/>
+              <w:rPr>
+                <w:color w:val="000000"/>
+                <w:lang w:val="en-US"/>
+              </w:rPr>
+            </w:pPr>
+            <w:r>
+              <w:rPr>
+                <w:color w:val="000000"/>
+              </w:rPr>
+              <w:t xml:space="preserve">Слабый пароль. Пароль должен состоять из букв латинского алфавита, содержать хотя бы 1 заглавную и 1 прописную букву или цифру. </w:t>
+            </w:r>
+            <w:proofErr w:type="spellStart"/>
+            <w:r>
+              <w:rPr>
+                <w:color w:val="000000"/>
+                <w:lang w:val="en-US"/>
+              </w:rPr>
+              <w:t>Длина</w:t>
+            </w:r>
+            <w:proofErr w:type="spellEnd"/>
+            <w:r>
+              <w:rPr>
+                <w:color w:val="000000"/>
+                <w:lang w:val="en-US"/>
+              </w:rPr>
+              <w:t xml:space="preserve"> </w:t>
+            </w:r>
+            <w:proofErr w:type="spellStart"/>
+            <w:r>
+              <w:rPr>
+                <w:color w:val="000000"/>
+                <w:lang w:val="en-US"/>
+              </w:rPr>
+              <w:t>не</w:t>
+            </w:r>
+            <w:proofErr w:type="spellEnd"/>
+            <w:r>
+              <w:rPr>
+                <w:color w:val="000000"/>
+                <w:lang w:val="en-US"/>
+              </w:rPr>
+              <w:t xml:space="preserve"> </w:t>
+            </w:r>
+            <w:proofErr w:type="spellStart"/>
+            <w:r>
+              <w:rPr>
+                <w:color w:val="000000"/>
+                <w:lang w:val="en-US"/>
+              </w:rPr>
+              <w:t>менее</w:t>
+            </w:r>
+            <w:proofErr w:type="spellEnd"/>
+            <w:r>
+              <w:rPr>
+                <w:color w:val="000000"/>
+                <w:lang w:val="en-US"/>
+              </w:rPr>
+              <w:t xml:space="preserve"> 6 </w:t>
+            </w:r>
+            <w:proofErr w:type="spellStart"/>
+            <w:r>
+              <w:rPr>
+                <w:color w:val="000000"/>
+                <w:lang w:val="en-US"/>
+              </w:rPr>
+              <w:t>символов</w:t>
+            </w:r>
+            <w:proofErr w:type="spellEnd"/>
+          </w:p>
+        </w:tc>
+        <w:tc>
+          <w:tcPr>
+            <w:tcW w:w="4840" w:type="dxa"/>
+            <w:shd w:val="clear" w:color="auto" w:fill="auto"/>
+          </w:tcPr>
+          <w:p>
+            <w:pPr>
+              <w:widowControl w:val="0"/>
+              <w:spacing w:line="360" w:lineRule="auto"/>
+              <w:jc w:val="both"/>
+              <w:rPr>
+                <w:color w:val="000000"/>
+              </w:rPr>
+            </w:pPr>
+            <w:r>
+              <w:rPr>
+                <w:color w:val="000000"/>
+              </w:rPr>
+              <w:t>Новый пароль не удовлетворяет требованиям безопасности</w:t>
+            </w:r>
+          </w:p>
+        </w:tc>
+      </w:tr>
+      <w:tr>
+        <w:tc>
+          <w:tcPr>
+            <w:tcW w:w="458" w:type="dxa"/>
+            <w:shd w:val="clear" w:color="auto" w:fill="auto"/>
+          </w:tcPr>
+          <w:p>
+            <w:pPr>
+              <w:widowControl w:val="0"/>
+              <w:spacing w:line="360" w:lineRule="auto"/>
+              <w:jc w:val="both"/>
+              <w:rPr>
+                <w:color w:val="000000"/>
+              </w:rPr>
+            </w:pPr>
+            <w:r>
+              <w:rPr>
+                <w:color w:val="000000"/>
+              </w:rPr>
+              <w:t>11</w:t>
+            </w:r>
+          </w:p>
+        </w:tc>
+        <w:tc>
+          <w:tcPr>
+            <w:tcW w:w="3491" w:type="dxa"/>
+            <w:shd w:val="clear" w:color="auto" w:fill="auto"/>
+          </w:tcPr>
+          <w:p>
+            <w:pPr>
+              <w:widowControl w:val="0"/>
+              <w:spacing w:line="360" w:lineRule="auto"/>
+              <w:jc w:val="both"/>
+              <w:rPr>
+                <w:color w:val="000000"/>
+              </w:rPr>
+            </w:pPr>
+            <w:r>
+              <w:rPr>
+                <w:color w:val="000000"/>
+              </w:rPr>
+              <w:t>Пользователя не существует</w:t>
+            </w:r>
+          </w:p>
+        </w:tc>
+        <w:tc>
+          <w:tcPr>
+            <w:tcW w:w="4840" w:type="dxa"/>
+            <w:shd w:val="clear" w:color="auto" w:fill="auto"/>
+          </w:tcPr>
+          <w:p>
+            <w:pPr>
+              <w:widowControl w:val="0"/>
+              <w:spacing w:line="360" w:lineRule="auto"/>
+              <w:jc w:val="both"/>
+              <w:rPr>
+                <w:color w:val="000000"/>
+              </w:rPr>
+            </w:pPr>
+            <w:r>
+              <w:rPr>
+                <w:color w:val="000000"/>
+              </w:rPr>
+              <w:t>Пользователь не может быть найден в базе данных</w:t>
+            </w:r>
+          </w:p>
+        </w:tc>
+      </w:tr>
+      <w:tr>
+        <w:tc>
+          <w:tcPr>
+            <w:tcW w:w="458" w:type="dxa"/>
+            <w:shd w:val="clear" w:color="auto" w:fill="auto"/>
+          </w:tcPr>
+          <w:p>
+            <w:pPr>
+              <w:widowControl w:val="0"/>
+              <w:spacing w:line="360" w:lineRule="auto"/>
+              <w:jc w:val="both"/>
+              <w:rPr>
+                <w:color w:val="000000"/>
+              </w:rPr>
+            </w:pPr>
+            <w:r>
+              <w:rPr>
+                <w:color w:val="000000"/>
+              </w:rPr>
+              <w:t>12</w:t>
+            </w:r>
+          </w:p>
+        </w:tc>
+        <w:tc>
+          <w:tcPr>
+            <w:tcW w:w="3491" w:type="dxa"/>
+            <w:shd w:val="clear" w:color="auto" w:fill="auto"/>
+          </w:tcPr>
+          <w:p>
+            <w:pPr>
+              <w:widowControl w:val="0"/>
+              <w:spacing w:line="360" w:lineRule="auto"/>
+              <w:jc w:val="both"/>
+              <w:rPr>
+                <w:color w:val="000000"/>
+              </w:rPr>
+            </w:pPr>
+            <w:r>
+              <w:rPr>
+                <w:color w:val="000000"/>
+              </w:rPr>
+              <w:t>Вы не администратор</w:t>
+            </w:r>
+          </w:p>
+        </w:tc>
+        <w:tc>
+          <w:tcPr>
+            <w:tcW w:w="4840" w:type="dxa"/>
+            <w:shd w:val="clear" w:color="auto" w:fill="auto"/>
+          </w:tcPr>
+          <w:p>
+            <w:pPr>
+              <w:widowControl w:val="0"/>
+              <w:spacing w:line="360" w:lineRule="auto"/>
+              <w:jc w:val="both"/>
+              <w:rPr>
+                <w:color w:val="000000"/>
+              </w:rPr>
+            </w:pPr>
+            <w:r>
+              <w:rPr>
+                <w:color w:val="000000"/>
+              </w:rPr>
+              <w:t xml:space="preserve">Пользователь пытается воспользоваться привилегиями администраторы через </w:t>
+            </w:r>
+            <w:r>
+              <w:rPr>
+                <w:color w:val="000000"/>
+                <w:lang w:val="en-US"/>
+              </w:rPr>
+              <w:t>API</w:t>
+            </w:r>
+            <w:r>
+              <w:rPr>
+                <w:color w:val="000000"/>
+              </w:rPr>
+              <w:t xml:space="preserve"> вызовы.</w:t>
+            </w:r>
+          </w:p>
+        </w:tc>
+      </w:tr>
+      <w:tr>
+        <w:tc>
+          <w:tcPr>
+            <w:tcW w:w="458" w:type="dxa"/>
+            <w:shd w:val="clear" w:color="auto" w:fill="auto"/>
+          </w:tcPr>
+          <w:p>
+            <w:pPr>
+              <w:widowControl w:val="0"/>
+              <w:spacing w:line="360" w:lineRule="auto"/>
+              <w:jc w:val="both"/>
+              <w:rPr>
+                <w:color w:val="000000"/>
+              </w:rPr>
+            </w:pPr>
+            <w:r>
+              <w:rPr>
+                <w:color w:val="000000"/>
+              </w:rPr>
+              <w:t>13</w:t>
+            </w:r>
+          </w:p>
+        </w:tc>
+        <w:tc>
+          <w:tcPr>
+            <w:tcW w:w="3491" w:type="dxa"/>
+            <w:shd w:val="clear" w:color="auto" w:fill="auto"/>
+          </w:tcPr>
+          <w:p>
+            <w:pPr>
+              <w:widowControl w:val="0"/>
+              <w:spacing w:line="360" w:lineRule="auto"/>
+              <w:jc w:val="both"/>
+              <w:rPr>
+                <w:color w:val="000000"/>
+              </w:rPr>
+            </w:pPr>
+            <w:r>
+              <w:rPr>
+                <w:color w:val="000000"/>
+              </w:rPr>
+              <w:t>Отношения не существует</w:t>
+            </w:r>
+          </w:p>
+        </w:tc>
+        <w:tc>
+          <w:tcPr>
+            <w:tcW w:w="4840" w:type="dxa"/>
+            <w:shd w:val="clear" w:color="auto" w:fill="auto"/>
+          </w:tcPr>
+          <w:p>
+            <w:pPr>
+              <w:widowControl w:val="0"/>
+              <w:spacing w:line="360" w:lineRule="auto"/>
+              <w:jc w:val="both"/>
+              <w:rPr>
+                <w:color w:val="000000"/>
+              </w:rPr>
+            </w:pPr>
+            <w:r>
+              <w:rPr>
+                <w:color w:val="000000"/>
+              </w:rPr>
+              <w:t>Не найдено отношение между куратором и пользователем в базе данных</w:t>
+            </w:r>
+          </w:p>
+        </w:tc>
+      </w:tr>
+      <w:tr>
+        <w:tc>
+          <w:tcPr>
+            <w:tcW w:w="458" w:type="dxa"/>
+            <w:shd w:val="clear" w:color="auto" w:fill="auto"/>
+          </w:tcPr>
+          <w:p>
+            <w:pPr>
+              <w:widowControl w:val="0"/>
+              <w:spacing w:line="360" w:lineRule="auto"/>
+              <w:jc w:val="both"/>
+              <w:rPr>
+                <w:color w:val="000000"/>
+              </w:rPr>
+            </w:pPr>
+            <w:r>
+              <w:rPr>
+                <w:color w:val="000000"/>
+              </w:rPr>
+              <w:t>14</w:t>
+            </w:r>
+          </w:p>
+        </w:tc>
+        <w:tc>
+          <w:tcPr>
+            <w:tcW w:w="3491" w:type="dxa"/>
+            <w:shd w:val="clear" w:color="auto" w:fill="auto"/>
+          </w:tcPr>
+          <w:p>
+            <w:pPr>
+              <w:widowControl w:val="0"/>
+              <w:spacing w:line="360" w:lineRule="auto"/>
+              <w:jc w:val="both"/>
+              <w:rPr>
+                <w:color w:val="000000"/>
+                <w:lang w:val="en-US"/>
+              </w:rPr>
+            </w:pPr>
+            <w:proofErr w:type="spellStart"/>
+            <w:r>
+              <w:rPr>
+                <w:color w:val="000000"/>
+                <w:lang w:val="en-US"/>
+              </w:rPr>
+              <w:t>Схема</w:t>
+            </w:r>
+            <w:proofErr w:type="spellEnd"/>
+            <w:r>
+              <w:rPr>
+                <w:color w:val="000000"/>
+                <w:lang w:val="en-US"/>
+              </w:rPr>
+              <w:t xml:space="preserve"> </w:t>
+            </w:r>
+            <w:proofErr w:type="spellStart"/>
+            <w:r>
+              <w:rPr>
+                <w:color w:val="000000"/>
+                <w:lang w:val="en-US"/>
+              </w:rPr>
+              <w:t>не</w:t>
+            </w:r>
+            <w:proofErr w:type="spellEnd"/>
+            <w:r>
+              <w:rPr>
+                <w:color w:val="000000"/>
+                <w:lang w:val="en-US"/>
+              </w:rPr>
+              <w:t xml:space="preserve"> </w:t>
+            </w:r>
+            <w:proofErr w:type="spellStart"/>
+            <w:r>
+              <w:rPr>
+                <w:color w:val="000000"/>
+                <w:lang w:val="en-US"/>
+              </w:rPr>
+              <w:t>найдена</w:t>
+            </w:r>
+            <w:proofErr w:type="spellEnd"/>
+          </w:p>
+        </w:tc>
+        <w:tc>
+          <w:tcPr>
+            <w:tcW w:w="4840" w:type="dxa"/>
+            <w:shd w:val="clear" w:color="auto" w:fill="auto"/>
+          </w:tcPr>
+          <w:p>
+            <w:pPr>
+              <w:widowControl w:val="0"/>
+              <w:spacing w:line="360" w:lineRule="auto"/>
+              <w:jc w:val="both"/>
+              <w:rPr>
+                <w:color w:val="000000"/>
+              </w:rPr>
+            </w:pPr>
+            <w:r>
+              <w:rPr>
+                <w:color w:val="000000"/>
+              </w:rPr>
+              <w:t>ДРАКОН-схема не найдена в базе данных</w:t>
+            </w:r>
+          </w:p>
+        </w:tc>
+      </w:tr>
+      <w:tr>
+        <w:tc>
+          <w:tcPr>
+            <w:tcW w:w="458" w:type="dxa"/>
+            <w:shd w:val="clear" w:color="auto" w:fill="auto"/>
+          </w:tcPr>
+          <w:p>
+            <w:pPr>
+              <w:widowControl w:val="0"/>
+              <w:spacing w:line="360" w:lineRule="auto"/>
+              <w:jc w:val="both"/>
+              <w:rPr>
+                <w:color w:val="000000"/>
+              </w:rPr>
+            </w:pPr>
+            <w:r>
+              <w:rPr>
+                <w:color w:val="000000"/>
+              </w:rPr>
+              <w:t>15</w:t>
+            </w:r>
+          </w:p>
+        </w:tc>
+        <w:tc>
+          <w:tcPr>
+            <w:tcW w:w="3491" w:type="dxa"/>
+            <w:shd w:val="clear" w:color="auto" w:fill="auto"/>
+          </w:tcPr>
+          <w:p>
+            <w:pPr>
+              <w:widowControl w:val="0"/>
+              <w:spacing w:line="360" w:lineRule="auto"/>
+              <w:jc w:val="both"/>
+              <w:rPr>
+                <w:color w:val="000000"/>
+              </w:rPr>
+            </w:pPr>
+            <w:r>
+              <w:rPr>
+                <w:color w:val="000000"/>
+              </w:rPr>
+              <w:t>Пользователь не найден</w:t>
+            </w:r>
+          </w:p>
+        </w:tc>
+        <w:tc>
+          <w:tcPr>
+            <w:tcW w:w="4840" w:type="dxa"/>
+            <w:shd w:val="clear" w:color="auto" w:fill="auto"/>
+          </w:tcPr>
+          <w:p>
+            <w:pPr>
+              <w:widowControl w:val="0"/>
+              <w:spacing w:line="360" w:lineRule="auto"/>
+              <w:jc w:val="both"/>
+              <w:rPr>
+                <w:color w:val="000000"/>
+              </w:rPr>
+            </w:pPr>
+            <w:r>
+              <w:rPr>
+                <w:color w:val="000000"/>
+              </w:rPr>
+              <w:t>Пользователь не найден в базе данных</w:t>
+            </w:r>
+          </w:p>
+        </w:tc>
+      </w:tr>
+      <w:tr>
+        <w:tc>
+          <w:tcPr>
+            <w:tcW w:w="458" w:type="dxa"/>
+            <w:shd w:val="clear" w:color="auto" w:fill="auto"/>
+          </w:tcPr>
+          <w:p>
+            <w:pPr>
+              <w:widowControl w:val="0"/>
+              <w:spacing w:line="360" w:lineRule="auto"/>
+              <w:jc w:val="both"/>
+              <w:rPr>
+                <w:color w:val="000000"/>
+              </w:rPr>
+            </w:pPr>
+            <w:r>
+              <w:rPr>
+                <w:color w:val="000000"/>
+              </w:rPr>
+              <w:t>16</w:t>
+            </w:r>
+          </w:p>
+        </w:tc>
+        <w:tc>
+          <w:tcPr>
+            <w:tcW w:w="3491" w:type="dxa"/>
+            <w:shd w:val="clear" w:color="auto" w:fill="auto"/>
+          </w:tcPr>
+          <w:p>
+            <w:pPr>
+              <w:widowControl w:val="0"/>
+              <w:spacing w:line="360" w:lineRule="auto"/>
+              <w:jc w:val="both"/>
+              <w:rPr>
+                <w:color w:val="000000"/>
+                <w:lang w:val="en-US"/>
+              </w:rPr>
+            </w:pPr>
+            <w:proofErr w:type="spellStart"/>
+            <w:r>
+              <w:rPr>
+                <w:color w:val="000000"/>
+                <w:lang w:val="en-US"/>
+              </w:rPr>
+              <w:t>Некорректный</w:t>
+            </w:r>
+            <w:proofErr w:type="spellEnd"/>
+            <w:r>
+              <w:rPr>
+                <w:color w:val="000000"/>
+                <w:lang w:val="en-US"/>
+              </w:rPr>
+              <w:t xml:space="preserve"> </w:t>
+            </w:r>
+            <w:proofErr w:type="spellStart"/>
+            <w:r>
+              <w:rPr>
+                <w:color w:val="000000"/>
+                <w:lang w:val="en-US"/>
+              </w:rPr>
+              <w:t>токен</w:t>
+            </w:r>
+            <w:proofErr w:type="spellEnd"/>
+          </w:p>
+        </w:tc>
+        <w:tc>
+          <w:tcPr>
+            <w:tcW w:w="4840" w:type="dxa"/>
+            <w:shd w:val="clear" w:color="auto" w:fill="auto"/>
+          </w:tcPr>
+          <w:p>
+            <w:pPr>
+              <w:widowControl w:val="0"/>
+              <w:spacing w:line="360" w:lineRule="auto"/>
+              <w:jc w:val="both"/>
+              <w:rPr>
+                <w:color w:val="000000"/>
+              </w:rPr>
+            </w:pPr>
+            <w:r>
+              <w:rPr>
+                <w:color w:val="000000"/>
+                <w:lang w:val="en-US"/>
+              </w:rPr>
+              <w:t>JWT</w:t>
+            </w:r>
+            <w:r>
+              <w:rPr>
+                <w:color w:val="000000"/>
+              </w:rPr>
+              <w:t xml:space="preserve"> </w:t>
+            </w:r>
+            <w:r>
+              <w:rPr>
+                <w:color w:val="000000"/>
+              </w:rPr>
+              <w:t xml:space="preserve">токен некорректен или неактуален </w:t>
+            </w:r>
+          </w:p>
+        </w:tc>
+      </w:tr>
+    </w:tbl>
+    <w:p>
+      <w:pPr>
+        <w:pStyle w:val="4"/>
+      </w:pPr>
+      <w:bookmarkStart w:id="25" w:name="_Toc59096597"/>
+      <w:bookmarkStart w:id="26" w:name="_Toc59192102"/>
+      <w:bookmarkStart w:id="27" w:name="_Toc65490728"/>
+      <w:r>
+        <w:t>В случае возникновения других сообщений необходимо обратиться к разработчику программного продукта</w:t>
+      </w:r>
+      <w:bookmarkEnd w:id="25"/>
+      <w:bookmarkEnd w:id="26"/>
+      <w:bookmarkEnd w:id="27"/>
+      <w:r>
+        <w:t>.</w:t>
+      </w:r>
+    </w:p>
+    <w:p>
+      <w:pPr>
+        <w:rPr>
+          <w:color w:val="000000"/>
+          <w:shd w:val="clear" w:color="auto" w:fill="FFFFFF"/>
+        </w:rPr>
+      </w:pPr>
+      <w:r>
+        <w:br w:type="page"/>
+      </w:r>
+    </w:p>
+    <w:p>
+      <w:pPr>
+        <w:pStyle w:val="13"/>
+      </w:pPr>
+      <w:r>
+        <w:lastRenderedPageBreak/>
+        <w:t>3 ПРОГРАММА И МЕТОДИКА ИСПЫТАНИЙ</w:t>
+      </w:r>
+    </w:p>
+    <w:p>
+      <w:pPr>
+        <w:pStyle w:val="4"/>
+        <w:numPr>
+          <w:ilvl w:val="0"/>
+          <w:numId w:val="24"/>
+        </w:numPr>
+      </w:pPr>
+      <w:r>
+        <w:t>Проверить работу системы</w:t>
+      </w:r>
+    </w:p>
+    <w:p>
+      <w:pPr>
+        <w:rPr>
+          <w:color w:val="000000"/>
+          <w:shd w:val="clear" w:color="auto" w:fill="FFFFFF"/>
+        </w:rPr>
+      </w:pPr>
+      <w:r>
+        <w:br w:type="page"/>
+      </w:r>
+    </w:p>
+    <w:p>
+      <w:pPr>
+        <w:pStyle w:val="13"/>
+      </w:pPr>
+      <w:r>
+        <w:lastRenderedPageBreak/>
+        <w:t>ЗАКЛЮЧЕНИЕ</w:t>
+      </w:r>
+    </w:p>
+    <w:p>
+      <w:pPr>
+        <w:widowControl w:val="0"/>
+        <w:spacing w:line="360" w:lineRule="auto"/>
+        <w:ind w:firstLine="709"/>
+        <w:jc w:val="both"/>
+        <w:rPr>
+          <w:color w:val="000000" w:themeColor="text1"/>
+        </w:rPr>
+      </w:pPr>
+      <w:r>
+        <w:rPr>
+          <w:color w:val="000000" w:themeColor="text1"/>
+        </w:rPr>
+        <w:t xml:space="preserve">В результате </w:t>
+      </w:r>
+      <w:r>
+        <w:rPr>
+          <w:color w:val="000000" w:themeColor="text1"/>
+        </w:rPr>
+        <w:t xml:space="preserve">прохождения преддипломной практики на кафедре «АСОИУ» АГТУ была спроектирована и разработана интерфейсы для разрабатываемой системы. Созданы методы представления и хранения ДРАКОН-схем и икон. </w:t>
+      </w:r>
+      <w:proofErr w:type="spellStart"/>
+      <w:r>
+        <w:rPr>
+          <w:color w:val="000000" w:themeColor="text1"/>
+        </w:rPr>
+        <w:t>Прототипирован</w:t>
+      </w:r>
+      <w:proofErr w:type="spellEnd"/>
+      <w:r>
+        <w:rPr>
+          <w:color w:val="000000" w:themeColor="text1"/>
+        </w:rPr>
+        <w:t xml:space="preserve"> интерфейс редактора.</w:t>
+      </w:r>
+    </w:p>
+    <w:p>
+      <w:pPr>
+        <w:widowControl w:val="0"/>
+        <w:spacing w:line="360" w:lineRule="auto"/>
+        <w:ind w:firstLine="709"/>
+        <w:jc w:val="both"/>
+      </w:pPr>
+      <w:r>
+        <w:rPr>
+          <w:color w:val="000000" w:themeColor="text1"/>
+        </w:rPr>
+        <w:t>Программа отвечает поставленным требованиям и может быть использована для последующего расширения функционала интегрированной среды для обучения алгоритмизации на языке ДРАКОН.</w:t>
+      </w:r>
+    </w:p>
+    <w:p>
+      <w:pPr>
+        <w:rPr>
+          <w:color w:val="000000"/>
+          <w:shd w:val="clear" w:color="auto" w:fill="FFFFFF"/>
+        </w:rPr>
+      </w:pPr>
+      <w:r>
+        <w:br w:type="page"/>
+      </w:r>
+    </w:p>
+    <w:p>
+      <w:pPr>
+        <w:pStyle w:val="13"/>
+      </w:pPr>
+      <w:r>
+        <w:lastRenderedPageBreak/>
+        <w:t>СПИСОК ИСПОЛЬЗОВАННЫХ ИСТОЧНИКОВ</w:t>
+      </w:r>
+    </w:p>
+    <w:p>
+      <w:pPr>
+        <w:pStyle w:val="51"/>
+      </w:pPr>
     </w:p>
     <w:p>
       <w:pPr>
@@ -37784,7 +40035,7 @@
                     </pic:cNvPicPr>
                   </pic:nvPicPr>
                   <pic:blipFill>
-                    <a:blip r:embed="rId52">
+                    <a:blip r:embed="rId59">
                       <a:extLst>
                         <a:ext uri="{28A0092B-C50C-407E-A947-70E740481C1C}">
                           <a14:useLocalDpi xmlns:a14="http://schemas.microsoft.com/office/drawing/2010/main" val="0"/>
@@ -37874,7 +40125,7 @@
                     </pic:cNvPicPr>
                   </pic:nvPicPr>
                   <pic:blipFill>
-                    <a:blip r:embed="rId53">
+                    <a:blip r:embed="rId60">
                       <a:extLst>
                         <a:ext uri="{28A0092B-C50C-407E-A947-70E740481C1C}">
                           <a14:useLocalDpi xmlns:a14="http://schemas.microsoft.com/office/drawing/2010/main" val="0"/>
@@ -37972,7 +40223,7 @@
                     </pic:cNvPicPr>
                   </pic:nvPicPr>
                   <pic:blipFill>
-                    <a:blip r:embed="rId54">
+                    <a:blip r:embed="rId61">
                       <a:extLst>
                         <a:ext uri="{28A0092B-C50C-407E-A947-70E740481C1C}">
                           <a14:useLocalDpi xmlns:a14="http://schemas.microsoft.com/office/drawing/2010/main" val="0"/>
@@ -38101,7 +40352,7 @@
                     </pic:cNvPicPr>
                   </pic:nvPicPr>
                   <pic:blipFill>
-                    <a:blip r:embed="rId55">
+                    <a:blip r:embed="rId62">
                       <a:extLst>
                         <a:ext uri="{28A0092B-C50C-407E-A947-70E740481C1C}">
                           <a14:useLocalDpi xmlns:a14="http://schemas.microsoft.com/office/drawing/2010/main" val="0"/>
@@ -38154,21 +40405,9 @@
         <w:t>NestJS</w:t>
       </w:r>
     </w:p>
-    <w:p>
-      <w:pPr>
-        <w:pStyle w:val="51"/>
-      </w:pPr>
-    </w:p>
-    <w:p>
-      <w:pPr>
-        <w:pStyle w:val="13"/>
-        <w:pageBreakBefore/>
-        <w:ind w:firstLine="6662"/>
-      </w:pPr>
-    </w:p>
     <w:sectPr>
-      <w:headerReference w:type="default" r:id="rId56"/>
-      <w:footerReference w:type="default" r:id="rId57"/>
+      <w:headerReference w:type="default" r:id="rId63"/>
+      <w:footerReference w:type="default" r:id="rId64"/>
       <w:pgSz w:w="11906" w:h="16838" w:code="9"/>
       <w:pgMar w:top="1418" w:right="1134" w:bottom="1418" w:left="1985" w:header="709" w:footer="454" w:gutter="0"/>
       <w:pgNumType w:start="7"/>
@@ -40486,6 +42725,95 @@
     </w:lvl>
   </w:abstractNum>
   <w:abstractNum w:abstractNumId="18" w15:restartNumberingAfterBreak="0">
+    <w:nsid w:val="63FE4291"/>
+    <w:multiLevelType w:val="hybridMultilevel"/>
+    <w:tmpl w:val="6DCE058A"/>
+    <w:lvl w:ilvl="0" w:tplc="A510D330">
+      <w:start w:val="1"/>
+      <w:numFmt w:val="decimal"/>
+      <w:lvlText w:val="%1."/>
+      <w:lvlJc w:val="left"/>
+      <w:pPr>
+        <w:ind w:left="1069" w:hanging="360"/>
+      </w:pPr>
+      <w:rPr>
+        <w:rFonts w:hint="default"/>
+      </w:rPr>
+    </w:lvl>
+    <w:lvl w:ilvl="1" w:tplc="04190019" w:tentative="1">
+      <w:start w:val="1"/>
+      <w:numFmt w:val="lowerLetter"/>
+      <w:lvlText w:val="%2."/>
+      <w:lvlJc w:val="left"/>
+      <w:pPr>
+        <w:ind w:left="1789" w:hanging="360"/>
+      </w:pPr>
+    </w:lvl>
+    <w:lvl w:ilvl="2" w:tplc="0419001B" w:tentative="1">
+      <w:start w:val="1"/>
+      <w:numFmt w:val="lowerRoman"/>
+      <w:lvlText w:val="%3."/>
+      <w:lvlJc w:val="right"/>
+      <w:pPr>
+        <w:ind w:left="2509" w:hanging="180"/>
+      </w:pPr>
+    </w:lvl>
+    <w:lvl w:ilvl="3" w:tplc="0419000F" w:tentative="1">
+      <w:start w:val="1"/>
+      <w:numFmt w:val="decimal"/>
+      <w:lvlText w:val="%4."/>
+      <w:lvlJc w:val="left"/>
+      <w:pPr>
+        <w:ind w:left="3229" w:hanging="360"/>
+      </w:pPr>
+    </w:lvl>
+    <w:lvl w:ilvl="4" w:tplc="04190019" w:tentative="1">
+      <w:start w:val="1"/>
+      <w:numFmt w:val="lowerLetter"/>
+      <w:lvlText w:val="%5."/>
+      <w:lvlJc w:val="left"/>
+      <w:pPr>
+        <w:ind w:left="3949" w:hanging="360"/>
+      </w:pPr>
+    </w:lvl>
+    <w:lvl w:ilvl="5" w:tplc="0419001B" w:tentative="1">
+      <w:start w:val="1"/>
+      <w:numFmt w:val="lowerRoman"/>
+      <w:lvlText w:val="%6."/>
+      <w:lvlJc w:val="right"/>
+      <w:pPr>
+        <w:ind w:left="4669" w:hanging="180"/>
+      </w:pPr>
+    </w:lvl>
+    <w:lvl w:ilvl="6" w:tplc="0419000F" w:tentative="1">
+      <w:start w:val="1"/>
+      <w:numFmt w:val="decimal"/>
+      <w:lvlText w:val="%7."/>
+      <w:lvlJc w:val="left"/>
+      <w:pPr>
+        <w:ind w:left="5389" w:hanging="360"/>
+      </w:pPr>
+    </w:lvl>
+    <w:lvl w:ilvl="7" w:tplc="04190019" w:tentative="1">
+      <w:start w:val="1"/>
+      <w:numFmt w:val="lowerLetter"/>
+      <w:lvlText w:val="%8."/>
+      <w:lvlJc w:val="left"/>
+      <w:pPr>
+        <w:ind w:left="6109" w:hanging="360"/>
+      </w:pPr>
+    </w:lvl>
+    <w:lvl w:ilvl="8" w:tplc="0419001B" w:tentative="1">
+      <w:start w:val="1"/>
+      <w:numFmt w:val="lowerRoman"/>
+      <w:lvlText w:val="%9."/>
+      <w:lvlJc w:val="right"/>
+      <w:pPr>
+        <w:ind w:left="6829" w:hanging="180"/>
+      </w:pPr>
+    </w:lvl>
+  </w:abstractNum>
+  <w:abstractNum w:abstractNumId="19" w15:restartNumberingAfterBreak="0">
     <w:nsid w:val="64556AF6"/>
     <w:multiLevelType w:val="hybridMultilevel"/>
     <w:tmpl w:val="5CF83484"/>
@@ -40598,7 +42926,7 @@
       </w:pPr>
     </w:lvl>
   </w:abstractNum>
-  <w:abstractNum w:abstractNumId="19" w15:restartNumberingAfterBreak="0">
+  <w:abstractNum w:abstractNumId="20" w15:restartNumberingAfterBreak="0">
     <w:nsid w:val="6BEA42F2"/>
     <w:multiLevelType w:val="multilevel"/>
     <w:tmpl w:val="0CB6E23C"/>
@@ -40717,7 +43045,7 @@
       </w:pPr>
     </w:lvl>
   </w:abstractNum>
-  <w:abstractNum w:abstractNumId="20" w15:restartNumberingAfterBreak="0">
+  <w:abstractNum w:abstractNumId="21" w15:restartNumberingAfterBreak="0">
     <w:nsid w:val="73E914F0"/>
     <w:multiLevelType w:val="hybridMultilevel"/>
     <w:tmpl w:val="CA1631F4"/>
@@ -40857,7 +43185,7 @@
       </w:rPr>
     </w:lvl>
   </w:abstractNum>
-  <w:abstractNum w:abstractNumId="21" w15:restartNumberingAfterBreak="0">
+  <w:abstractNum w:abstractNumId="22" w15:restartNumberingAfterBreak="0">
     <w:nsid w:val="766F4199"/>
     <w:multiLevelType w:val="multilevel"/>
     <w:tmpl w:val="4B464B48"/>
@@ -40966,7 +43294,7 @@
     <w:abstractNumId w:val="8"/>
   </w:num>
   <w:num w:numId="3">
-    <w:abstractNumId w:val="18"/>
+    <w:abstractNumId w:val="19"/>
   </w:num>
   <w:num w:numId="4">
     <w:abstractNumId w:val="1"/>
@@ -41011,7 +43339,7 @@
     <w:abstractNumId w:val="11"/>
   </w:num>
   <w:num w:numId="9">
-    <w:abstractNumId w:val="21"/>
+    <w:abstractNumId w:val="22"/>
   </w:num>
   <w:num w:numId="10">
     <w:abstractNumId w:val="4"/>
@@ -41041,19 +43369,22 @@
     <w:abstractNumId w:val="6"/>
   </w:num>
   <w:num w:numId="19">
-    <w:abstractNumId w:val="19"/>
+    <w:abstractNumId w:val="20"/>
   </w:num>
   <w:num w:numId="20">
     <w:abstractNumId w:val="14"/>
   </w:num>
   <w:num w:numId="21">
-    <w:abstractNumId w:val="20"/>
+    <w:abstractNumId w:val="21"/>
   </w:num>
   <w:num w:numId="22">
     <w:abstractNumId w:val="5"/>
   </w:num>
   <w:num w:numId="23">
     <w:abstractNumId w:val="13"/>
+  </w:num>
+  <w:num w:numId="24">
+    <w:abstractNumId w:val="18"/>
   </w:num>
 </w:numbering>
 </file>

</xml_diff>